<commit_message>
Got rid of question 2 answer
Wasn't sure I did problem 2 right so went ahead and trashed it and will redo to see if I get similar result
</commit_message>
<xml_diff>
--- a/nholt_hw5.docx
+++ b/nholt_hw5.docx
@@ -89,9 +89,64 @@
         </w:numPr>
         <w:ind w:left="432" w:hanging="432"/>
       </w:pPr>
-      <w:r>
-        <w:t>9 -&gt; n = 1 [ 8, 6, 4 ] -&gt; n = 2 [ [ 7, 5, 3], [ 5, 3, 1 ], [ 3, 1, x ] ] -&gt;</w:t>
-      </w:r>
+    </w:p>
+    <w:p>
+      <w:pPr>
+        <w:pStyle w:val="ListBullet"/>
+        <w:numPr>
+          <w:ilvl w:val="0"/>
+          <w:numId w:val="5"/>
+        </w:numPr>
+      </w:pPr>
+      <w:r>
+        <w:t>Coin-Collecting Problem</w:t>
+      </w:r>
+    </w:p>
+    <w:p>
+      <w:pPr>
+        <w:pStyle w:val="ListBullet"/>
+        <w:numPr>
+          <w:ilvl w:val="1"/>
+          <w:numId w:val="5"/>
+        </w:numPr>
+      </w:pPr>
+      <w:r>
+        <w:t>In words, how is different from book?</w:t>
+      </w:r>
+    </w:p>
+    <w:p>
+      <w:pPr>
+        <w:pStyle w:val="ListBullet"/>
+        <w:numPr>
+          <w:ilvl w:val="1"/>
+          <w:numId w:val="5"/>
+        </w:numPr>
+      </w:pPr>
+      <w:r>
+        <w:t xml:space="preserve">Adjust pseudo code to follow new </w:t>
+      </w:r>
+      <w:proofErr w:type="gramStart"/>
+      <w:r>
+        <w:t>rule</w:t>
+      </w:r>
+      <w:proofErr w:type="gramEnd"/>
+    </w:p>
+    <w:p>
+      <w:pPr>
+        <w:pStyle w:val="ListBullet"/>
+        <w:numPr>
+          <w:ilvl w:val="1"/>
+          <w:numId w:val="5"/>
+        </w:numPr>
+      </w:pPr>
+      <w:r>
+        <w:t xml:space="preserve">Use to solve example and fill out two </w:t>
+      </w:r>
+      <w:proofErr w:type="gramStart"/>
+      <w:r>
+        <w:t>grids</w:t>
+      </w:r>
+      <w:proofErr w:type="gramEnd"/>
     </w:p>
     <w:p>
       <w:pPr>
@@ -102,80 +157,23 @@
         </w:numPr>
         <w:ind w:left="432" w:hanging="432"/>
       </w:pPr>
-      <w:r>
-        <w:t xml:space="preserve">n = 3 [ </w:t>
-      </w:r>
-      <w:r>
-        <w:rPr>
-          <w:highlight w:val="red"/>
-        </w:rPr>
-        <w:t>[ [ 6, 4, 2 ],</w:t>
-      </w:r>
-      <w:r>
-        <w:t xml:space="preserve"> </w:t>
-      </w:r>
-      <w:r>
-        <w:rPr>
-          <w:highlight w:val="yellow"/>
-        </w:rPr>
-        <w:t>0</w:t>
-      </w:r>
-      <w:r>
-        <w:t xml:space="preserve">, </w:t>
-      </w:r>
-      <w:r>
-        <w:rPr>
-          <w:highlight w:val="yellow"/>
-        </w:rPr>
-        <w:t>0</w:t>
-      </w:r>
-      <w:r>
-        <w:t xml:space="preserve"> ], [ </w:t>
-      </w:r>
-      <w:r>
-        <w:rPr>
-          <w:highlight w:val="yellow"/>
-        </w:rPr>
-        <w:t>0</w:t>
-      </w:r>
-      <w:r>
-        <w:t xml:space="preserve">, </w:t>
-      </w:r>
-      <w:r>
-        <w:rPr>
-          <w:highlight w:val="yellow"/>
-        </w:rPr>
-        <w:t>0</w:t>
-      </w:r>
-      <w:r>
-        <w:t xml:space="preserve">, </w:t>
-      </w:r>
-      <w:r>
-        <w:rPr>
-          <w:highlight w:val="yellow"/>
-        </w:rPr>
-        <w:t>0</w:t>
-      </w:r>
-      <w:r>
-        <w:t xml:space="preserve"> ], [ </w:t>
-      </w:r>
-      <w:r>
-        <w:rPr>
-          <w:highlight w:val="yellow"/>
-        </w:rPr>
-        <w:t>0</w:t>
-      </w:r>
-      <w:r>
-        <w:t xml:space="preserve">, </w:t>
-      </w:r>
-      <w:r>
-        <w:rPr>
-          <w:highlight w:val="yellow"/>
-        </w:rPr>
-        <w:t>0</w:t>
-      </w:r>
-      <w:r>
-        <w:t>, x ] -&gt;</w:t>
+    </w:p>
+    <w:p>
+      <w:pPr>
+        <w:pStyle w:val="ListBullet"/>
+        <w:numPr>
+          <w:ilvl w:val="0"/>
+          <w:numId w:val="5"/>
+        </w:numPr>
+      </w:pPr>
+      <w:r>
+        <w:t>Knapsack (</w:t>
+      </w:r>
+      <w:r>
+        <w:t>bottom-up</w:t>
+      </w:r>
+      <w:r>
+        <w:t xml:space="preserve"> DP)</w:t>
       </w:r>
     </w:p>
     <w:p>
@@ -187,14 +185,17 @@
         </w:numPr>
         <w:ind w:left="432" w:hanging="432"/>
       </w:pPr>
-      <w:r>
-        <w:rPr>
-          <w:highlight w:val="red"/>
-        </w:rPr>
-        <w:t>n = 4</w:t>
-      </w:r>
-      <w:r>
-        <w:t xml:space="preserve"> [ 5, 3, 1 ] , [ 3, 1, x ], [ 1, x, x ]</w:t>
+    </w:p>
+    <w:p>
+      <w:pPr>
+        <w:pStyle w:val="ListBullet"/>
+        <w:numPr>
+          <w:ilvl w:val="0"/>
+          <w:numId w:val="5"/>
+        </w:numPr>
+      </w:pPr>
+      <w:r>
+        <w:t>Optimal Binary Search Trees</w:t>
       </w:r>
     </w:p>
     <w:p>
@@ -206,62 +207,22 @@
         </w:numPr>
         <w:ind w:left="432" w:hanging="432"/>
       </w:pPr>
-      <w:r>
-        <w:t xml:space="preserve">n = 5 [ </w:t>
-      </w:r>
-      <w:r>
-        <w:rPr>
-          <w:highlight w:val="yellow"/>
-        </w:rPr>
-        <w:t>0</w:t>
-      </w:r>
-      <w:r>
-        <w:t xml:space="preserve">, </w:t>
-      </w:r>
-      <w:r>
-        <w:rPr>
-          <w:highlight w:val="yellow"/>
-        </w:rPr>
-        <w:t>0</w:t>
-      </w:r>
-      <w:r>
-        <w:t xml:space="preserve">, </w:t>
-      </w:r>
-      <w:r>
-        <w:rPr>
-          <w:highlight w:val="yellow"/>
-        </w:rPr>
-        <w:t>0</w:t>
-      </w:r>
-      <w:r>
-        <w:t xml:space="preserve"> ], [ </w:t>
-      </w:r>
-      <w:r>
-        <w:rPr>
-          <w:highlight w:val="yellow"/>
-        </w:rPr>
-        <w:t>0</w:t>
-      </w:r>
-      <w:r>
-        <w:t xml:space="preserve">, </w:t>
-      </w:r>
-      <w:r>
-        <w:rPr>
-          <w:highlight w:val="yellow"/>
-        </w:rPr>
-        <w:t>0</w:t>
-      </w:r>
-      <w:r>
-        <w:t xml:space="preserve">, x ], [ </w:t>
-      </w:r>
-      <w:r>
-        <w:rPr>
-          <w:highlight w:val="yellow"/>
-        </w:rPr>
-        <w:t>0</w:t>
-      </w:r>
-      <w:r>
-        <w:t>, x, x ]</w:t>
+    </w:p>
+    <w:p>
+      <w:pPr>
+        <w:pStyle w:val="ListBullet"/>
+        <w:numPr>
+          <w:ilvl w:val="0"/>
+          <w:numId w:val="5"/>
+        </w:numPr>
+      </w:pPr>
+      <w:proofErr w:type="spellStart"/>
+      <w:r>
+        <w:t>Warshall’s</w:t>
+      </w:r>
+      <w:proofErr w:type="spellEnd"/>
+      <w:r>
+        <w:t xml:space="preserve"> algo</w:t>
       </w:r>
     </w:p>
     <w:p>
@@ -273,11 +234,17 @@
         </w:numPr>
         <w:ind w:left="432" w:hanging="432"/>
       </w:pPr>
-      <w:r>
-        <w:rPr>
-          <w:highlight w:val="yellow"/>
-        </w:rPr>
-        <w:t>13 possible solutions</w:t>
+    </w:p>
+    <w:p>
+      <w:pPr>
+        <w:pStyle w:val="ListBullet"/>
+        <w:numPr>
+          <w:ilvl w:val="0"/>
+          <w:numId w:val="5"/>
+        </w:numPr>
+      </w:pPr>
+      <w:r>
+        <w:t>Floyd’s algo</w:t>
       </w:r>
     </w:p>
     <w:p>
@@ -289,19 +256,6 @@
         </w:numPr>
         <w:ind w:left="432" w:hanging="432"/>
       </w:pPr>
-      <w:r>
-        <w:t>(note: wasn’t sure if you want the different list of coins or just the tree way I did from the algo but if you follow the tree you could get which coins go in what solutions.)</w:t>
-      </w:r>
-    </w:p>
-    <w:p>
-      <w:pPr>
-        <w:pStyle w:val="ListBullet"/>
-        <w:numPr>
-          <w:ilvl w:val="0"/>
-          <w:numId w:val="0"/>
-        </w:numPr>
-        <w:ind w:left="432" w:hanging="432"/>
-      </w:pPr>
     </w:p>
     <w:p>
       <w:pPr>
@@ -312,7 +266,7 @@
         </w:numPr>
       </w:pPr>
       <w:r>
-        <w:t>Coin-Collecting Problem</w:t>
+        <w:t>Edit Distance Problem</w:t>
       </w:r>
     </w:p>
     <w:p>
@@ -323,8 +277,13 @@
           <w:numId w:val="5"/>
         </w:numPr>
       </w:pPr>
-      <w:r>
-        <w:t>In words, how is different from book?</w:t>
+      <w:proofErr w:type="spellStart"/>
+      <w:r>
+        <w:t>Cange</w:t>
+      </w:r>
+      <w:proofErr w:type="spellEnd"/>
+      <w:r>
+        <w:t xml:space="preserve"> letter</w:t>
       </w:r>
     </w:p>
     <w:p>
@@ -336,11 +295,11 @@
         </w:numPr>
       </w:pPr>
       <w:r>
-        <w:t xml:space="preserve">Adjust pseudo code to follow new </w:t>
+        <w:t xml:space="preserve">Insert </w:t>
       </w:r>
       <w:proofErr w:type="gramStart"/>
       <w:r>
-        <w:t>rule</w:t>
+        <w:t>letter</w:t>
       </w:r>
       <w:proofErr w:type="gramEnd"/>
     </w:p>
@@ -353,179 +312,7 @@
         </w:numPr>
       </w:pPr>
       <w:r>
-        <w:t xml:space="preserve">Use to solve example and fill out two </w:t>
-      </w:r>
-      <w:proofErr w:type="gramStart"/>
-      <w:r>
-        <w:t>grids</w:t>
-      </w:r>
-      <w:proofErr w:type="gramEnd"/>
-    </w:p>
-    <w:p>
-      <w:pPr>
-        <w:pStyle w:val="ListBullet"/>
-        <w:numPr>
-          <w:ilvl w:val="0"/>
-          <w:numId w:val="0"/>
-        </w:numPr>
-        <w:ind w:left="432" w:hanging="432"/>
-      </w:pPr>
-    </w:p>
-    <w:p>
-      <w:pPr>
-        <w:pStyle w:val="ListBullet"/>
-        <w:numPr>
-          <w:ilvl w:val="0"/>
-          <w:numId w:val="5"/>
-        </w:numPr>
-      </w:pPr>
-      <w:r>
-        <w:t>Knapsack (</w:t>
-      </w:r>
-      <w:r>
-        <w:t>bottom-up</w:t>
-      </w:r>
-      <w:r>
-        <w:t xml:space="preserve"> DP)</w:t>
-      </w:r>
-    </w:p>
-    <w:p>
-      <w:pPr>
-        <w:pStyle w:val="ListBullet"/>
-        <w:numPr>
-          <w:ilvl w:val="0"/>
-          <w:numId w:val="0"/>
-        </w:numPr>
-        <w:ind w:left="432" w:hanging="432"/>
-      </w:pPr>
-    </w:p>
-    <w:p>
-      <w:pPr>
-        <w:pStyle w:val="ListBullet"/>
-        <w:numPr>
-          <w:ilvl w:val="0"/>
-          <w:numId w:val="5"/>
-        </w:numPr>
-      </w:pPr>
-      <w:r>
-        <w:t>Optimal Binary Search Trees</w:t>
-      </w:r>
-    </w:p>
-    <w:p>
-      <w:pPr>
-        <w:pStyle w:val="ListBullet"/>
-        <w:numPr>
-          <w:ilvl w:val="0"/>
-          <w:numId w:val="0"/>
-        </w:numPr>
-        <w:ind w:left="432" w:hanging="432"/>
-      </w:pPr>
-    </w:p>
-    <w:p>
-      <w:pPr>
-        <w:pStyle w:val="ListBullet"/>
-        <w:numPr>
-          <w:ilvl w:val="0"/>
-          <w:numId w:val="5"/>
-        </w:numPr>
-      </w:pPr>
-      <w:proofErr w:type="spellStart"/>
-      <w:r>
         <w:lastRenderedPageBreak/>
-        <w:t>Warshall’s</w:t>
-      </w:r>
-      <w:proofErr w:type="spellEnd"/>
-      <w:r>
-        <w:t xml:space="preserve"> algo</w:t>
-      </w:r>
-    </w:p>
-    <w:p>
-      <w:pPr>
-        <w:pStyle w:val="ListBullet"/>
-        <w:numPr>
-          <w:ilvl w:val="0"/>
-          <w:numId w:val="0"/>
-        </w:numPr>
-        <w:ind w:left="432" w:hanging="432"/>
-      </w:pPr>
-    </w:p>
-    <w:p>
-      <w:pPr>
-        <w:pStyle w:val="ListBullet"/>
-        <w:numPr>
-          <w:ilvl w:val="0"/>
-          <w:numId w:val="5"/>
-        </w:numPr>
-      </w:pPr>
-      <w:r>
-        <w:t>Floyd’s algo</w:t>
-      </w:r>
-    </w:p>
-    <w:p>
-      <w:pPr>
-        <w:pStyle w:val="ListBullet"/>
-        <w:numPr>
-          <w:ilvl w:val="0"/>
-          <w:numId w:val="0"/>
-        </w:numPr>
-        <w:ind w:left="432" w:hanging="432"/>
-      </w:pPr>
-    </w:p>
-    <w:p>
-      <w:pPr>
-        <w:pStyle w:val="ListBullet"/>
-        <w:numPr>
-          <w:ilvl w:val="0"/>
-          <w:numId w:val="5"/>
-        </w:numPr>
-      </w:pPr>
-      <w:r>
-        <w:t>Edit Distance Problem</w:t>
-      </w:r>
-    </w:p>
-    <w:p>
-      <w:pPr>
-        <w:pStyle w:val="ListBullet"/>
-        <w:numPr>
-          <w:ilvl w:val="1"/>
-          <w:numId w:val="5"/>
-        </w:numPr>
-      </w:pPr>
-      <w:proofErr w:type="spellStart"/>
-      <w:r>
-        <w:t>Cange</w:t>
-      </w:r>
-      <w:proofErr w:type="spellEnd"/>
-      <w:r>
-        <w:t xml:space="preserve"> letter</w:t>
-      </w:r>
-    </w:p>
-    <w:p>
-      <w:pPr>
-        <w:pStyle w:val="ListBullet"/>
-        <w:numPr>
-          <w:ilvl w:val="1"/>
-          <w:numId w:val="5"/>
-        </w:numPr>
-      </w:pPr>
-      <w:r>
-        <w:t xml:space="preserve">Insert </w:t>
-      </w:r>
-      <w:proofErr w:type="gramStart"/>
-      <w:r>
-        <w:t>letter</w:t>
-      </w:r>
-      <w:proofErr w:type="gramEnd"/>
-    </w:p>
-    <w:p>
-      <w:pPr>
-        <w:pStyle w:val="ListBullet"/>
-        <w:numPr>
-          <w:ilvl w:val="1"/>
-          <w:numId w:val="5"/>
-        </w:numPr>
-      </w:pPr>
-      <w:r>
         <w:t xml:space="preserve">Delete </w:t>
       </w:r>
       <w:proofErr w:type="gramStart"/>

</xml_diff>

<commit_message>
Figured out question 5
Figured out question 5 from indian teacher on youtube.

It was a lot more simple than I was making it out to be.
</commit_message>
<xml_diff>
--- a/nholt_hw5.docx
+++ b/nholt_hw5.docx
@@ -4454,11 +4454,11 @@
         <w:tblLook w:val="04A0" w:firstRow="1" w:lastRow="0" w:firstColumn="1" w:lastColumn="0" w:noHBand="0" w:noVBand="1"/>
       </w:tblPr>
       <w:tblGrid>
-        <w:gridCol w:w="1777"/>
-        <w:gridCol w:w="1783"/>
-        <w:gridCol w:w="1783"/>
-        <w:gridCol w:w="1783"/>
-        <w:gridCol w:w="1792"/>
+        <w:gridCol w:w="1776"/>
+        <w:gridCol w:w="1781"/>
+        <w:gridCol w:w="1781"/>
+        <w:gridCol w:w="1790"/>
+        <w:gridCol w:w="1790"/>
       </w:tblGrid>
       <w:tr>
         <w:tc>
@@ -4524,6 +4524,9 @@
                 <w:numId w:val="0"/>
               </w:numPr>
             </w:pPr>
+            <w:r>
+              <w:t>1.1</w:t>
+            </w:r>
           </w:p>
         </w:tc>
         <w:tc>
@@ -4538,6 +4541,9 @@
                 <w:numId w:val="0"/>
               </w:numPr>
             </w:pPr>
+            <w:r>
+              <w:t>1.7</w:t>
+            </w:r>
           </w:p>
         </w:tc>
       </w:tr>
@@ -4619,6 +4625,9 @@
                 <w:numId w:val="0"/>
               </w:numPr>
             </w:pPr>
+            <w:r>
+              <w:t>1.4</w:t>
+            </w:r>
           </w:p>
         </w:tc>
       </w:tr>
@@ -4927,7 +4936,13 @@
         <w:t>K=3 =&gt; c</w:t>
       </w:r>
       <w:r>
-        <w:t>(2,2) + c(4,3) + [.2+.4] =&gt; .2 + 0 +.6 = .8</w:t>
+        <w:t xml:space="preserve">(2,2) + c(4,3) + [.2+.4] =&gt; .2 + 0 +.6 = </w:t>
+      </w:r>
+      <w:r>
+        <w:rPr>
+          <w:highlight w:val="yellow"/>
+        </w:rPr>
+        <w:t>.8</w:t>
       </w:r>
     </w:p>
     <w:p>

</xml_diff>